<commit_message>
modify boot/Makefrag to fullfill Exercise5
</commit_message>
<xml_diff>
--- a/document/课设过程.docx
+++ b/document/课设过程.docx
@@ -1413,6 +1413,26 @@
     <w:p>
       <w:pPr>
         <w:rPr>
+          <w:rFonts w:hint="default"/>
+          <w:sz w:val="21"/>
+          <w:szCs w:val="21"/>
+          <w:lang w:val="en"/>
+        </w:rPr>
+      </w:pPr>
+    </w:p>
+    <w:p>
+      <w:pPr>
+        <w:rPr>
+          <w:rFonts w:hint="default"/>
+          <w:sz w:val="21"/>
+          <w:szCs w:val="21"/>
+          <w:lang w:val="en"/>
+        </w:rPr>
+      </w:pPr>
+    </w:p>
+    <w:p>
+      <w:pPr>
+        <w:rPr>
           <w:sz w:val="21"/>
           <w:szCs w:val="21"/>
         </w:rPr>
@@ -1580,6 +1600,33 @@
           <w:szCs w:val="21"/>
           <w:lang w:val="en"/>
         </w:rPr>
+        <w:t>调试的话，先在一个终端里</w:t>
+      </w:r>
+      <w:r>
+        <w:rPr>
+          <w:rFonts w:hint="default"/>
+          <w:sz w:val="21"/>
+          <w:szCs w:val="21"/>
+          <w:lang w:val="en"/>
+        </w:rPr>
+        <w:t>make qemu-gdb，然后再在另一个终端里make gdb。</w:t>
+      </w:r>
+    </w:p>
+    <w:p>
+      <w:pPr>
+        <w:rPr>
+          <w:rFonts w:hint="default"/>
+          <w:sz w:val="21"/>
+          <w:szCs w:val="21"/>
+          <w:lang w:val="en"/>
+        </w:rPr>
+      </w:pPr>
+      <w:r>
+        <w:rPr>
+          <w:sz w:val="21"/>
+          <w:szCs w:val="21"/>
+          <w:lang w:val="en"/>
+        </w:rPr>
         <w:t>这里反汇编出来，</w:t>
       </w:r>
       <w:r>
@@ -1689,7 +1736,7 @@
         <w:suppressLineNumbers w:val="0"/>
         <w:jc w:val="left"/>
         <w:rPr>
-          <w:rStyle w:val="6"/>
+          <w:rStyle w:val="7"/>
           <w:rFonts w:hint="default" w:ascii="宋体" w:hAnsi="宋体" w:eastAsia="宋体" w:cs="宋体"/>
           <w:i w:val="0"/>
           <w:caps w:val="0"/>
@@ -1703,7 +1750,7 @@
       </w:pPr>
       <w:r>
         <w:rPr>
-          <w:rStyle w:val="6"/>
+          <w:rStyle w:val="7"/>
           <w:rFonts w:ascii="宋体" w:hAnsi="宋体" w:eastAsia="宋体" w:cs="宋体"/>
           <w:i w:val="0"/>
           <w:caps w:val="0"/>
@@ -1718,7 +1765,7 @@
       </w:r>
       <w:r>
         <w:rPr>
-          <w:rStyle w:val="6"/>
+          <w:rStyle w:val="7"/>
           <w:rFonts w:ascii="宋体" w:hAnsi="宋体" w:eastAsia="宋体" w:cs="宋体"/>
           <w:i w:val="0"/>
           <w:caps w:val="0"/>
@@ -1733,7 +1780,7 @@
       </w:r>
       <w:r>
         <w:rPr>
-          <w:rStyle w:val="6"/>
+          <w:rStyle w:val="7"/>
           <w:rFonts w:ascii="宋体" w:hAnsi="宋体" w:eastAsia="宋体" w:cs="宋体"/>
           <w:i w:val="0"/>
           <w:caps w:val="0"/>
@@ -1748,7 +1795,7 @@
       </w:r>
       <w:r>
         <w:rPr>
-          <w:rStyle w:val="6"/>
+          <w:rStyle w:val="7"/>
           <w:rFonts w:ascii="宋体" w:hAnsi="宋体" w:eastAsia="宋体" w:cs="宋体"/>
           <w:i w:val="0"/>
           <w:caps w:val="0"/>
@@ -1763,7 +1810,7 @@
       </w:r>
       <w:r>
         <w:rPr>
-          <w:rStyle w:val="6"/>
+          <w:rStyle w:val="7"/>
           <w:rFonts w:ascii="宋体" w:hAnsi="宋体" w:eastAsia="宋体" w:cs="宋体"/>
           <w:i w:val="0"/>
           <w:caps w:val="0"/>
@@ -1778,7 +1825,7 @@
       </w:r>
       <w:r>
         <w:rPr>
-          <w:rStyle w:val="6"/>
+          <w:rStyle w:val="7"/>
           <w:rFonts w:hint="default" w:ascii="宋体" w:hAnsi="宋体" w:eastAsia="宋体" w:cs="宋体"/>
           <w:i w:val="0"/>
           <w:caps w:val="0"/>
@@ -1800,7 +1847,7 @@
         <w:suppressLineNumbers w:val="0"/>
         <w:jc w:val="left"/>
         <w:rPr>
-          <w:rStyle w:val="6"/>
+          <w:rStyle w:val="7"/>
           <w:rFonts w:hint="default" w:ascii="宋体" w:hAnsi="宋体" w:eastAsia="宋体" w:cs="宋体"/>
           <w:i w:val="0"/>
           <w:caps w:val="0"/>
@@ -1814,7 +1861,7 @@
       </w:pPr>
       <w:r>
         <w:rPr>
-          <w:rStyle w:val="6"/>
+          <w:rStyle w:val="7"/>
           <w:rFonts w:hint="default" w:ascii="宋体" w:hAnsi="宋体" w:eastAsia="宋体" w:cs="宋体"/>
           <w:i w:val="0"/>
           <w:caps w:val="0"/>
@@ -1829,7 +1876,7 @@
       </w:r>
       <w:r>
         <w:rPr>
-          <w:rStyle w:val="6"/>
+          <w:rStyle w:val="7"/>
           <w:rFonts w:hint="default" w:ascii="宋体" w:hAnsi="宋体" w:eastAsia="宋体" w:cs="宋体"/>
           <w:i w:val="0"/>
           <w:color w:val="000000"/>
@@ -1843,7 +1890,7 @@
       </w:r>
       <w:r>
         <w:rPr>
-          <w:rStyle w:val="6"/>
+          <w:rStyle w:val="7"/>
           <w:rFonts w:hint="default" w:ascii="宋体" w:hAnsi="宋体" w:eastAsia="宋体" w:cs="宋体"/>
           <w:i w:val="0"/>
           <w:caps w:val="0"/>
@@ -1865,7 +1912,7 @@
         <w:suppressLineNumbers w:val="0"/>
         <w:jc w:val="left"/>
         <w:rPr>
-          <w:rStyle w:val="6"/>
+          <w:rStyle w:val="7"/>
           <w:rFonts w:hint="default" w:ascii="宋体" w:hAnsi="宋体" w:eastAsia="宋体" w:cs="宋体"/>
           <w:i w:val="0"/>
           <w:caps w:val="0"/>
@@ -1886,7 +1933,7 @@
         <w:suppressLineNumbers w:val="0"/>
         <w:jc w:val="left"/>
         <w:rPr>
-          <w:rStyle w:val="6"/>
+          <w:rStyle w:val="7"/>
           <w:rFonts w:hint="default" w:ascii="宋体" w:hAnsi="宋体" w:eastAsia="宋体" w:cs="宋体"/>
           <w:i w:val="0"/>
           <w:caps w:val="0"/>
@@ -1900,7 +1947,7 @@
       </w:pPr>
       <w:r>
         <w:rPr>
-          <w:rStyle w:val="6"/>
+          <w:rStyle w:val="7"/>
           <w:rFonts w:hint="default" w:ascii="宋体" w:hAnsi="宋体" w:eastAsia="宋体" w:cs="宋体"/>
           <w:i w:val="0"/>
           <w:caps w:val="0"/>
@@ -1922,7 +1969,7 @@
         <w:suppressLineNumbers w:val="0"/>
         <w:jc w:val="left"/>
         <w:rPr>
-          <w:rStyle w:val="6"/>
+          <w:rStyle w:val="7"/>
           <w:rFonts w:hint="default" w:ascii="宋体" w:hAnsi="宋体" w:eastAsia="宋体" w:cs="宋体"/>
           <w:i w:val="0"/>
           <w:caps w:val="0"/>
@@ -1936,7 +1983,7 @@
       </w:pPr>
       <w:r>
         <w:rPr>
-          <w:rStyle w:val="6"/>
+          <w:rStyle w:val="7"/>
           <w:rFonts w:hint="default" w:ascii="宋体" w:hAnsi="宋体" w:eastAsia="宋体" w:cs="宋体"/>
           <w:i w:val="0"/>
           <w:caps w:val="0"/>
@@ -2118,7 +2165,7 @@
         <w:suppressLineNumbers w:val="0"/>
         <w:jc w:val="left"/>
         <w:rPr>
-          <w:rStyle w:val="6"/>
+          <w:rStyle w:val="7"/>
           <w:rFonts w:hint="default" w:ascii="宋体" w:hAnsi="宋体" w:eastAsia="宋体" w:cs="宋体"/>
           <w:i w:val="0"/>
           <w:caps w:val="0"/>
@@ -2139,7 +2186,7 @@
         <w:suppressLineNumbers w:val="0"/>
         <w:jc w:val="left"/>
         <w:rPr>
-          <w:rStyle w:val="6"/>
+          <w:rStyle w:val="7"/>
           <w:rFonts w:hint="default" w:ascii="宋体" w:hAnsi="宋体" w:eastAsia="宋体" w:cs="宋体"/>
           <w:i w:val="0"/>
           <w:caps w:val="0"/>
@@ -2153,7 +2200,7 @@
       </w:pPr>
       <w:r>
         <w:rPr>
-          <w:rStyle w:val="6"/>
+          <w:rStyle w:val="7"/>
           <w:rFonts w:hint="default" w:ascii="宋体" w:hAnsi="宋体" w:eastAsia="宋体" w:cs="宋体"/>
           <w:i w:val="0"/>
           <w:caps w:val="0"/>
@@ -2350,7 +2397,7 @@
       </w:r>
       <w:r>
         <w:rPr>
-          <w:rStyle w:val="7"/>
+          <w:rStyle w:val="8"/>
           <w:rFonts w:ascii="宋体" w:hAnsi="宋体" w:eastAsia="宋体" w:cs="宋体"/>
           <w:sz w:val="21"/>
           <w:szCs w:val="21"/>
@@ -2432,7 +2479,7 @@
       </w:r>
       <w:r>
         <w:rPr>
-          <w:rStyle w:val="7"/>
+          <w:rStyle w:val="8"/>
           <w:rFonts w:ascii="宋体" w:hAnsi="宋体" w:eastAsia="宋体" w:cs="宋体"/>
           <w:sz w:val="21"/>
           <w:szCs w:val="21"/>
@@ -2787,7 +2834,7 @@
       </w:r>
       <w:r>
         <w:rPr>
-          <w:rStyle w:val="7"/>
+          <w:rStyle w:val="8"/>
           <w:rFonts w:ascii="宋体" w:hAnsi="宋体" w:eastAsia="宋体" w:cs="宋体"/>
           <w:sz w:val="21"/>
           <w:szCs w:val="21"/>
@@ -3587,7 +3634,7 @@
       </w:r>
       <w:r>
         <w:rPr>
-          <w:rStyle w:val="7"/>
+          <w:rStyle w:val="8"/>
           <w:rFonts w:ascii="宋体" w:hAnsi="宋体" w:eastAsia="宋体" w:cs="宋体"/>
           <w:sz w:val="21"/>
           <w:szCs w:val="21"/>
@@ -3840,7 +3887,7 @@
       </w:r>
       <w:r>
         <w:rPr>
-          <w:rStyle w:val="5"/>
+          <w:rStyle w:val="6"/>
           <w:rFonts w:ascii="宋体" w:hAnsi="宋体" w:eastAsia="宋体" w:cs="宋体"/>
           <w:sz w:val="21"/>
           <w:szCs w:val="21"/>
@@ -4716,7 +4763,7 @@
       </w:r>
       <w:r>
         <w:rPr>
-          <w:rStyle w:val="7"/>
+          <w:rStyle w:val="8"/>
           <w:rFonts w:ascii="宋体" w:hAnsi="宋体" w:eastAsia="宋体" w:cs="宋体"/>
           <w:sz w:val="24"/>
           <w:szCs w:val="24"/>
@@ -5255,7 +5302,7 @@
       </w:r>
       <w:r>
         <w:rPr>
-          <w:rStyle w:val="7"/>
+          <w:rStyle w:val="8"/>
           <w:rFonts w:ascii="宋体" w:hAnsi="宋体" w:eastAsia="宋体" w:cs="宋体"/>
           <w:sz w:val="24"/>
           <w:szCs w:val="24"/>
@@ -5999,7 +6046,7 @@
       </w:r>
       <w:r>
         <w:rPr>
-          <w:rStyle w:val="7"/>
+          <w:rStyle w:val="8"/>
           <w:rFonts w:ascii="宋体" w:hAnsi="宋体" w:eastAsia="宋体" w:cs="宋体"/>
           <w:sz w:val="24"/>
           <w:szCs w:val="24"/>
@@ -6428,6 +6475,817 @@
         </w:rPr>
         <w:t>首先boot loader应该先读出ELF头部，因此先从1号扇区开始读取一页（4K）。然后，根据头部中的e_phnum字段确定还有多少段头表项（即还有多少段需要从硬盘读取到内存中）</w:t>
       </w:r>
+    </w:p>
+    <w:p>
+      <w:pPr>
+        <w:keepNext w:val="0"/>
+        <w:keepLines w:val="0"/>
+        <w:widowControl/>
+        <w:suppressLineNumbers w:val="0"/>
+        <w:jc w:val="left"/>
+        <w:rPr>
+          <w:rFonts w:hint="default"/>
+          <w:lang w:val="en" w:eastAsia="zh-CN"/>
+        </w:rPr>
+      </w:pPr>
+    </w:p>
+    <w:p>
+      <w:pPr>
+        <w:keepNext w:val="0"/>
+        <w:keepLines w:val="0"/>
+        <w:widowControl/>
+        <w:suppressLineNumbers w:val="0"/>
+        <w:jc w:val="left"/>
+        <w:rPr>
+          <w:rFonts w:hint="default"/>
+          <w:lang w:val="en" w:eastAsia="zh-CN"/>
+        </w:rPr>
+      </w:pPr>
+      <w:r>
+        <w:rPr>
+          <w:rFonts w:hint="default"/>
+          <w:lang w:val="en" w:eastAsia="zh-CN"/>
+        </w:rPr>
+        <w:t>Gdb调试</w:t>
+      </w:r>
+    </w:p>
+    <w:p>
+      <w:pPr>
+        <w:keepNext w:val="0"/>
+        <w:keepLines w:val="0"/>
+        <w:widowControl/>
+        <w:suppressLineNumbers w:val="0"/>
+        <w:jc w:val="left"/>
+      </w:pPr>
+      <w:r>
+        <w:drawing>
+          <wp:inline distT="0" distB="0" distL="114300" distR="114300">
+            <wp:extent cx="3200400" cy="1685925"/>
+            <wp:effectExtent l="0" t="0" r="0" b="9525"/>
+            <wp:docPr id="46" name="Picture 1"/>
+            <wp:cNvGraphicFramePr>
+              <a:graphicFrameLocks xmlns:a="http://schemas.openxmlformats.org/drawingml/2006/main" noChangeAspect="1"/>
+            </wp:cNvGraphicFramePr>
+            <a:graphic xmlns:a="http://schemas.openxmlformats.org/drawingml/2006/main">
+              <a:graphicData uri="http://schemas.openxmlformats.org/drawingml/2006/picture">
+                <pic:pic xmlns:pic="http://schemas.openxmlformats.org/drawingml/2006/picture">
+                  <pic:nvPicPr>
+                    <pic:cNvPr id="46" name="Picture 1"/>
+                    <pic:cNvPicPr>
+                      <a:picLocks noChangeAspect="1"/>
+                    </pic:cNvPicPr>
+                  </pic:nvPicPr>
+                  <pic:blipFill>
+                    <a:blip r:embed="rId49"/>
+                    <a:stretch>
+                      <a:fillRect/>
+                    </a:stretch>
+                  </pic:blipFill>
+                  <pic:spPr>
+                    <a:xfrm>
+                      <a:off x="0" y="0"/>
+                      <a:ext cx="3200400" cy="1685925"/>
+                    </a:xfrm>
+                    <a:prstGeom prst="rect">
+                      <a:avLst/>
+                    </a:prstGeom>
+                    <a:noFill/>
+                    <a:ln>
+                      <a:noFill/>
+                    </a:ln>
+                  </pic:spPr>
+                </pic:pic>
+              </a:graphicData>
+            </a:graphic>
+          </wp:inline>
+        </w:drawing>
+      </w:r>
+    </w:p>
+    <w:p>
+      <w:pPr>
+        <w:keepNext w:val="0"/>
+        <w:keepLines w:val="0"/>
+        <w:widowControl/>
+        <w:suppressLineNumbers w:val="0"/>
+        <w:jc w:val="left"/>
+        <w:rPr>
+          <w:rFonts w:hint="default"/>
+          <w:lang w:val="en" w:eastAsia="zh-CN"/>
+        </w:rPr>
+      </w:pPr>
+      <w:r>
+        <w:rPr>
+          <w:rFonts w:hint="default"/>
+          <w:lang w:val="en" w:eastAsia="zh-CN"/>
+        </w:rPr>
+        <w:t>先用b *0x7c00在boot程序的入口处设置断点，然后c继续执行到断点处。然后si单步执行机器指令。</w:t>
+      </w:r>
+    </w:p>
+    <w:p>
+      <w:pPr>
+        <w:keepNext w:val="0"/>
+        <w:keepLines w:val="0"/>
+        <w:widowControl/>
+        <w:suppressLineNumbers w:val="0"/>
+        <w:jc w:val="left"/>
+      </w:pPr>
+      <w:r>
+        <w:drawing>
+          <wp:inline distT="0" distB="0" distL="114300" distR="114300">
+            <wp:extent cx="3771900" cy="2771775"/>
+            <wp:effectExtent l="0" t="0" r="0" b="9525"/>
+            <wp:docPr id="47" name="Picture 2"/>
+            <wp:cNvGraphicFramePr>
+              <a:graphicFrameLocks xmlns:a="http://schemas.openxmlformats.org/drawingml/2006/main" noChangeAspect="1"/>
+            </wp:cNvGraphicFramePr>
+            <a:graphic xmlns:a="http://schemas.openxmlformats.org/drawingml/2006/main">
+              <a:graphicData uri="http://schemas.openxmlformats.org/drawingml/2006/picture">
+                <pic:pic xmlns:pic="http://schemas.openxmlformats.org/drawingml/2006/picture">
+                  <pic:nvPicPr>
+                    <pic:cNvPr id="47" name="Picture 2"/>
+                    <pic:cNvPicPr>
+                      <a:picLocks noChangeAspect="1"/>
+                    </pic:cNvPicPr>
+                  </pic:nvPicPr>
+                  <pic:blipFill>
+                    <a:blip r:embed="rId50"/>
+                    <a:stretch>
+                      <a:fillRect/>
+                    </a:stretch>
+                  </pic:blipFill>
+                  <pic:spPr>
+                    <a:xfrm>
+                      <a:off x="0" y="0"/>
+                      <a:ext cx="3771900" cy="2771775"/>
+                    </a:xfrm>
+                    <a:prstGeom prst="rect">
+                      <a:avLst/>
+                    </a:prstGeom>
+                    <a:noFill/>
+                    <a:ln>
+                      <a:noFill/>
+                    </a:ln>
+                  </pic:spPr>
+                </pic:pic>
+              </a:graphicData>
+            </a:graphic>
+          </wp:inline>
+        </w:drawing>
+      </w:r>
+    </w:p>
+    <w:p>
+      <w:pPr>
+        <w:keepNext w:val="0"/>
+        <w:keepLines w:val="0"/>
+        <w:widowControl/>
+        <w:suppressLineNumbers w:val="0"/>
+        <w:jc w:val="left"/>
+        <w:rPr>
+          <w:rFonts w:hint="default"/>
+          <w:lang w:val="en"/>
+        </w:rPr>
+      </w:pPr>
+      <w:r>
+        <w:rPr>
+          <w:lang w:val="en"/>
+        </w:rPr>
+        <w:t>这里可以看到，对于</w:t>
+      </w:r>
+      <w:r>
+        <w:rPr>
+          <w:rFonts w:hint="default"/>
+          <w:lang w:val="en"/>
+        </w:rPr>
+        <w:t>lgdtw和ljmp指令都能够正常地反汇编，而使用ojbdump得到的反汇编文件中，这两条指令是错误的。一条指令被拆成了两条指令。</w:t>
+      </w:r>
+    </w:p>
+    <w:p>
+      <w:pPr>
+        <w:keepNext w:val="0"/>
+        <w:keepLines w:val="0"/>
+        <w:widowControl/>
+        <w:suppressLineNumbers w:val="0"/>
+        <w:jc w:val="left"/>
+      </w:pPr>
+      <w:r>
+        <w:drawing>
+          <wp:inline distT="0" distB="0" distL="114300" distR="114300">
+            <wp:extent cx="5269230" cy="587375"/>
+            <wp:effectExtent l="0" t="0" r="7620" b="3175"/>
+            <wp:docPr id="48" name="Picture 3"/>
+            <wp:cNvGraphicFramePr>
+              <a:graphicFrameLocks xmlns:a="http://schemas.openxmlformats.org/drawingml/2006/main" noChangeAspect="1"/>
+            </wp:cNvGraphicFramePr>
+            <a:graphic xmlns:a="http://schemas.openxmlformats.org/drawingml/2006/main">
+              <a:graphicData uri="http://schemas.openxmlformats.org/drawingml/2006/picture">
+                <pic:pic xmlns:pic="http://schemas.openxmlformats.org/drawingml/2006/picture">
+                  <pic:nvPicPr>
+                    <pic:cNvPr id="48" name="Picture 3"/>
+                    <pic:cNvPicPr>
+                      <a:picLocks noChangeAspect="1"/>
+                    </pic:cNvPicPr>
+                  </pic:nvPicPr>
+                  <pic:blipFill>
+                    <a:blip r:embed="rId51"/>
+                    <a:stretch>
+                      <a:fillRect/>
+                    </a:stretch>
+                  </pic:blipFill>
+                  <pic:spPr>
+                    <a:xfrm>
+                      <a:off x="0" y="0"/>
+                      <a:ext cx="5269230" cy="587375"/>
+                    </a:xfrm>
+                    <a:prstGeom prst="rect">
+                      <a:avLst/>
+                    </a:prstGeom>
+                    <a:noFill/>
+                    <a:ln>
+                      <a:noFill/>
+                    </a:ln>
+                  </pic:spPr>
+                </pic:pic>
+              </a:graphicData>
+            </a:graphic>
+          </wp:inline>
+        </w:drawing>
+      </w:r>
+    </w:p>
+    <w:p>
+      <w:pPr>
+        <w:keepNext w:val="0"/>
+        <w:keepLines w:val="0"/>
+        <w:widowControl/>
+        <w:suppressLineNumbers w:val="0"/>
+        <w:jc w:val="left"/>
+      </w:pPr>
+    </w:p>
+    <w:p>
+      <w:pPr>
+        <w:keepNext w:val="0"/>
+        <w:keepLines w:val="0"/>
+        <w:widowControl/>
+        <w:suppressLineNumbers w:val="0"/>
+        <w:jc w:val="left"/>
+      </w:pPr>
+    </w:p>
+    <w:p>
+      <w:pPr>
+        <w:keepNext w:val="0"/>
+        <w:keepLines w:val="0"/>
+        <w:widowControl/>
+        <w:suppressLineNumbers w:val="0"/>
+        <w:jc w:val="left"/>
+        <w:rPr>
+          <w:rFonts w:hint="default"/>
+          <w:lang w:val="en"/>
+        </w:rPr>
+      </w:pPr>
+      <w:r>
+        <w:rPr>
+          <w:lang w:val="en"/>
+        </w:rPr>
+        <w:t>执行</w:t>
+      </w:r>
+      <w:r>
+        <w:rPr>
+          <w:rFonts w:hint="default"/>
+          <w:lang w:val="en"/>
+        </w:rPr>
+        <w:t>boos.S中的最后一个call指令之后，会提示要不要继续。这里已经跳转到了0x7d15，即进入了bootmain函数中。这下面显示的好像是曾经输入过的gdb的命令？</w:t>
+      </w:r>
+    </w:p>
+    <w:p>
+      <w:pPr>
+        <w:keepNext w:val="0"/>
+        <w:keepLines w:val="0"/>
+        <w:widowControl/>
+        <w:suppressLineNumbers w:val="0"/>
+        <w:jc w:val="left"/>
+      </w:pPr>
+      <w:r>
+        <w:drawing>
+          <wp:inline distT="0" distB="0" distL="114300" distR="114300">
+            <wp:extent cx="4848225" cy="4295775"/>
+            <wp:effectExtent l="0" t="0" r="9525" b="9525"/>
+            <wp:docPr id="49" name="Picture 4"/>
+            <wp:cNvGraphicFramePr>
+              <a:graphicFrameLocks xmlns:a="http://schemas.openxmlformats.org/drawingml/2006/main" noChangeAspect="1"/>
+            </wp:cNvGraphicFramePr>
+            <a:graphic xmlns:a="http://schemas.openxmlformats.org/drawingml/2006/main">
+              <a:graphicData uri="http://schemas.openxmlformats.org/drawingml/2006/picture">
+                <pic:pic xmlns:pic="http://schemas.openxmlformats.org/drawingml/2006/picture">
+                  <pic:nvPicPr>
+                    <pic:cNvPr id="49" name="Picture 4"/>
+                    <pic:cNvPicPr>
+                      <a:picLocks noChangeAspect="1"/>
+                    </pic:cNvPicPr>
+                  </pic:nvPicPr>
+                  <pic:blipFill>
+                    <a:blip r:embed="rId52"/>
+                    <a:stretch>
+                      <a:fillRect/>
+                    </a:stretch>
+                  </pic:blipFill>
+                  <pic:spPr>
+                    <a:xfrm>
+                      <a:off x="0" y="0"/>
+                      <a:ext cx="4848225" cy="4295775"/>
+                    </a:xfrm>
+                    <a:prstGeom prst="rect">
+                      <a:avLst/>
+                    </a:prstGeom>
+                    <a:noFill/>
+                    <a:ln>
+                      <a:noFill/>
+                    </a:ln>
+                  </pic:spPr>
+                </pic:pic>
+              </a:graphicData>
+            </a:graphic>
+          </wp:inline>
+        </w:drawing>
+      </w:r>
+    </w:p>
+    <w:p>
+      <w:pPr>
+        <w:keepNext w:val="0"/>
+        <w:keepLines w:val="0"/>
+        <w:widowControl/>
+        <w:suppressLineNumbers w:val="0"/>
+        <w:jc w:val="left"/>
+      </w:pPr>
+    </w:p>
+    <w:p>
+      <w:pPr>
+        <w:keepNext w:val="0"/>
+        <w:keepLines w:val="0"/>
+        <w:widowControl/>
+        <w:suppressLineNumbers w:val="0"/>
+        <w:jc w:val="left"/>
+        <w:rPr>
+          <w:rFonts w:hint="default"/>
+          <w:lang w:val="en"/>
+        </w:rPr>
+      </w:pPr>
+      <w:r>
+        <w:rPr>
+          <w:lang w:val="en"/>
+        </w:rPr>
+        <w:t>此时检查</w:t>
+      </w:r>
+      <w:r>
+        <w:rPr>
+          <w:rFonts w:hint="default"/>
+          <w:lang w:val="en"/>
+        </w:rPr>
+        <w:t>%esp寄存器指向的内存空间的内容，可见返回地址0x7c4a已经压入栈中。Push操作先将%esp -= 4，然后将%pc+1存入(%esp)中。即%esp栈顶永远是有效数据。</w:t>
+      </w:r>
+    </w:p>
+    <w:p>
+      <w:pPr>
+        <w:keepNext w:val="0"/>
+        <w:keepLines w:val="0"/>
+        <w:widowControl/>
+        <w:suppressLineNumbers w:val="0"/>
+        <w:jc w:val="left"/>
+      </w:pPr>
+      <w:r>
+        <w:drawing>
+          <wp:inline distT="0" distB="0" distL="114300" distR="114300">
+            <wp:extent cx="2895600" cy="2590800"/>
+            <wp:effectExtent l="0" t="0" r="0" b="0"/>
+            <wp:docPr id="50" name="Picture 5"/>
+            <wp:cNvGraphicFramePr>
+              <a:graphicFrameLocks xmlns:a="http://schemas.openxmlformats.org/drawingml/2006/main" noChangeAspect="1"/>
+            </wp:cNvGraphicFramePr>
+            <a:graphic xmlns:a="http://schemas.openxmlformats.org/drawingml/2006/main">
+              <a:graphicData uri="http://schemas.openxmlformats.org/drawingml/2006/picture">
+                <pic:pic xmlns:pic="http://schemas.openxmlformats.org/drawingml/2006/picture">
+                  <pic:nvPicPr>
+                    <pic:cNvPr id="50" name="Picture 5"/>
+                    <pic:cNvPicPr>
+                      <a:picLocks noChangeAspect="1"/>
+                    </pic:cNvPicPr>
+                  </pic:nvPicPr>
+                  <pic:blipFill>
+                    <a:blip r:embed="rId53"/>
+                    <a:stretch>
+                      <a:fillRect/>
+                    </a:stretch>
+                  </pic:blipFill>
+                  <pic:spPr>
+                    <a:xfrm>
+                      <a:off x="0" y="0"/>
+                      <a:ext cx="2895600" cy="2590800"/>
+                    </a:xfrm>
+                    <a:prstGeom prst="rect">
+                      <a:avLst/>
+                    </a:prstGeom>
+                    <a:noFill/>
+                    <a:ln>
+                      <a:noFill/>
+                    </a:ln>
+                  </pic:spPr>
+                </pic:pic>
+              </a:graphicData>
+            </a:graphic>
+          </wp:inline>
+        </w:drawing>
+      </w:r>
+    </w:p>
+    <w:p>
+      <w:pPr>
+        <w:keepNext w:val="0"/>
+        <w:keepLines w:val="0"/>
+        <w:widowControl/>
+        <w:suppressLineNumbers w:val="0"/>
+        <w:jc w:val="left"/>
+        <w:rPr>
+          <w:rFonts w:hint="default"/>
+          <w:lang w:val="en"/>
+        </w:rPr>
+      </w:pPr>
+      <w:r>
+        <w:rPr>
+          <w:rFonts w:hint="default"/>
+          <w:lang w:val="en"/>
+        </w:rPr>
+        <w:t>Boot loader的最后一条指令地址为0x7d6b，在这里设置断点。运行到这里之后，再输入si，就单步执行call *0x10018，接下来就跳转到了0x10000c，进入kernel，内核的第一条指令是movw $0x1234, 0x472。</w:t>
+      </w:r>
+    </w:p>
+    <w:p>
+      <w:pPr>
+        <w:keepNext w:val="0"/>
+        <w:keepLines w:val="0"/>
+        <w:widowControl/>
+        <w:suppressLineNumbers w:val="0"/>
+        <w:jc w:val="left"/>
+      </w:pPr>
+      <w:r>
+        <w:drawing>
+          <wp:inline distT="0" distB="0" distL="114300" distR="114300">
+            <wp:extent cx="3238500" cy="523875"/>
+            <wp:effectExtent l="0" t="0" r="0" b="9525"/>
+            <wp:docPr id="51" name="Picture 6"/>
+            <wp:cNvGraphicFramePr>
+              <a:graphicFrameLocks xmlns:a="http://schemas.openxmlformats.org/drawingml/2006/main" noChangeAspect="1"/>
+            </wp:cNvGraphicFramePr>
+            <a:graphic xmlns:a="http://schemas.openxmlformats.org/drawingml/2006/main">
+              <a:graphicData uri="http://schemas.openxmlformats.org/drawingml/2006/picture">
+                <pic:pic xmlns:pic="http://schemas.openxmlformats.org/drawingml/2006/picture">
+                  <pic:nvPicPr>
+                    <pic:cNvPr id="51" name="Picture 6"/>
+                    <pic:cNvPicPr>
+                      <a:picLocks noChangeAspect="1"/>
+                    </pic:cNvPicPr>
+                  </pic:nvPicPr>
+                  <pic:blipFill>
+                    <a:blip r:embed="rId54"/>
+                    <a:stretch>
+                      <a:fillRect/>
+                    </a:stretch>
+                  </pic:blipFill>
+                  <pic:spPr>
+                    <a:xfrm>
+                      <a:off x="0" y="0"/>
+                      <a:ext cx="3238500" cy="523875"/>
+                    </a:xfrm>
+                    <a:prstGeom prst="rect">
+                      <a:avLst/>
+                    </a:prstGeom>
+                    <a:noFill/>
+                    <a:ln>
+                      <a:noFill/>
+                    </a:ln>
+                  </pic:spPr>
+                </pic:pic>
+              </a:graphicData>
+            </a:graphic>
+          </wp:inline>
+        </w:drawing>
+      </w:r>
+    </w:p>
+    <w:p>
+      <w:pPr>
+        <w:keepNext w:val="0"/>
+        <w:keepLines w:val="0"/>
+        <w:widowControl/>
+        <w:suppressLineNumbers w:val="0"/>
+        <w:jc w:val="left"/>
+        <w:rPr>
+          <w:lang w:val="en"/>
+        </w:rPr>
+      </w:pPr>
+      <w:r>
+        <w:rPr>
+          <w:lang w:val="en"/>
+        </w:rPr>
+        <w:t>至此，就回答完了上面的四个问题。</w:t>
+      </w:r>
+    </w:p>
+    <w:p>
+      <w:pPr>
+        <w:keepNext w:val="0"/>
+        <w:keepLines w:val="0"/>
+        <w:widowControl/>
+        <w:suppressLineNumbers w:val="0"/>
+        <w:jc w:val="left"/>
+        <w:rPr>
+          <w:lang w:val="en"/>
+        </w:rPr>
+      </w:pPr>
+    </w:p>
+    <w:p>
+      <w:pPr>
+        <w:keepNext w:val="0"/>
+        <w:keepLines w:val="0"/>
+        <w:widowControl/>
+        <w:suppressLineNumbers w:val="0"/>
+        <w:jc w:val="left"/>
+        <w:rPr>
+          <w:lang w:val="en"/>
+        </w:rPr>
+      </w:pPr>
+    </w:p>
+    <w:p>
+      <w:pPr>
+        <w:keepNext w:val="0"/>
+        <w:keepLines w:val="0"/>
+        <w:widowControl/>
+        <w:suppressLineNumbers w:val="0"/>
+        <w:jc w:val="left"/>
+        <w:rPr>
+          <w:lang w:val="en"/>
+        </w:rPr>
+      </w:pPr>
+    </w:p>
+    <w:p>
+      <w:pPr>
+        <w:keepNext w:val="0"/>
+        <w:keepLines w:val="0"/>
+        <w:widowControl/>
+        <w:suppressLineNumbers w:val="0"/>
+        <w:jc w:val="left"/>
+        <w:rPr>
+          <w:lang w:val="en"/>
+        </w:rPr>
+      </w:pPr>
+    </w:p>
+    <w:p>
+      <w:pPr>
+        <w:keepNext w:val="0"/>
+        <w:keepLines w:val="0"/>
+        <w:widowControl/>
+        <w:suppressLineNumbers w:val="0"/>
+        <w:jc w:val="left"/>
+        <w:rPr>
+          <w:rFonts w:hint="default"/>
+          <w:b/>
+          <w:bCs/>
+          <w:lang w:val="en"/>
+        </w:rPr>
+      </w:pPr>
+      <w:r>
+        <w:rPr>
+          <w:rFonts w:hint="default"/>
+          <w:b/>
+          <w:bCs/>
+          <w:lang w:val="en"/>
+        </w:rPr>
+        <w:t>Loading the Kernel</w:t>
+      </w:r>
+    </w:p>
+    <w:p>
+      <w:pPr>
+        <w:keepNext w:val="0"/>
+        <w:keepLines w:val="0"/>
+        <w:widowControl/>
+        <w:suppressLineNumbers w:val="0"/>
+        <w:jc w:val="left"/>
+        <w:rPr>
+          <w:rFonts w:hint="default"/>
+          <w:b w:val="0"/>
+          <w:bCs w:val="0"/>
+          <w:lang w:val="en" w:eastAsia="zh-CN"/>
+        </w:rPr>
+      </w:pPr>
+      <w:r>
+        <w:rPr>
+          <w:rFonts w:hint="default"/>
+          <w:b w:val="0"/>
+          <w:bCs w:val="0"/>
+          <w:lang w:val="en" w:eastAsia="zh-CN"/>
+        </w:rPr>
+        <w:t>这里一开始的Excercise 4 要求阅读C语言教材的指针部分。本来感觉自己会了，但看这里说除非已经精通C语言，否则不要跳过这个阅读材料。Trust us; you don't want to find out what "the hard way" is.搞的挺吓人的，还是看一看吧。</w:t>
+      </w:r>
+    </w:p>
+    <w:p>
+      <w:pPr>
+        <w:keepNext w:val="0"/>
+        <w:keepLines w:val="0"/>
+        <w:widowControl/>
+        <w:suppressLineNumbers w:val="0"/>
+        <w:jc w:val="left"/>
+        <w:rPr>
+          <w:rFonts w:hint="default"/>
+          <w:b w:val="0"/>
+          <w:bCs w:val="0"/>
+          <w:lang w:val="en" w:eastAsia="zh-CN"/>
+        </w:rPr>
+      </w:pPr>
+      <w:r>
+        <w:rPr>
+          <w:rFonts w:hint="default"/>
+          <w:b w:val="0"/>
+          <w:bCs w:val="0"/>
+          <w:lang w:val="en" w:eastAsia="zh-CN"/>
+        </w:rPr>
+        <w:t>书上也没有太多新的东西。然后看pointers.c，有些值得注意的地方。</w:t>
+      </w:r>
+    </w:p>
+    <w:p>
+      <w:pPr>
+        <w:keepNext w:val="0"/>
+        <w:keepLines w:val="0"/>
+        <w:widowControl/>
+        <w:suppressLineNumbers w:val="0"/>
+        <w:jc w:val="left"/>
+        <w:rPr>
+          <w:rFonts w:hint="default"/>
+          <w:b w:val="0"/>
+          <w:bCs w:val="0"/>
+          <w:lang w:val="en" w:eastAsia="zh-CN"/>
+        </w:rPr>
+      </w:pPr>
+      <w:r>
+        <w:rPr>
+          <w:rFonts w:hint="default"/>
+          <w:b w:val="0"/>
+          <w:bCs w:val="0"/>
+          <w:lang w:val="en" w:eastAsia="zh-CN"/>
+        </w:rPr>
+        <w:t>首先是打印指针应用%p，这是按16进制打印。不能用%x，特别是在64位下结果可能不同。（操作系统实验里其实遇到了，lab3调试的时候）</w:t>
+      </w:r>
+    </w:p>
+    <w:p>
+      <w:pPr>
+        <w:keepNext w:val="0"/>
+        <w:keepLines w:val="0"/>
+        <w:widowControl/>
+        <w:suppressLineNumbers w:val="0"/>
+        <w:jc w:val="left"/>
+        <w:rPr>
+          <w:rFonts w:hint="default"/>
+          <w:b w:val="0"/>
+          <w:bCs w:val="0"/>
+          <w:lang w:val="en" w:eastAsia="zh-CN"/>
+        </w:rPr>
+      </w:pPr>
+      <w:r>
+        <w:rPr>
+          <w:rFonts w:hint="default"/>
+          <w:b w:val="0"/>
+          <w:bCs w:val="0"/>
+          <w:lang w:val="en" w:eastAsia="zh-CN"/>
+        </w:rPr>
+        <w:t>其次这里面有个奇怪的写法：3[c]=302; 这条语句应该等价于c[3]=302，可见[]操作符的本质是把基址和变址部分相加，然后加上*操作符。所以3[c]=*(3+c)=*(c+3)=c[3]。</w:t>
+      </w:r>
+    </w:p>
+    <w:p>
+      <w:pPr>
+        <w:keepNext w:val="0"/>
+        <w:keepLines w:val="0"/>
+        <w:widowControl/>
+        <w:suppressLineNumbers w:val="0"/>
+        <w:jc w:val="left"/>
+        <w:rPr>
+          <w:rFonts w:hint="default"/>
+          <w:b w:val="0"/>
+          <w:bCs w:val="0"/>
+          <w:lang w:val="en" w:eastAsia="zh-CN"/>
+        </w:rPr>
+      </w:pPr>
+      <w:r>
+        <w:rPr>
+          <w:rFonts w:hint="default"/>
+          <w:b w:val="0"/>
+          <w:bCs w:val="0"/>
+          <w:lang w:val="en" w:eastAsia="zh-CN"/>
+        </w:rPr>
+        <w:t>最后是c = (int *) ((char *) a + 1);这条语句，这样c指向的其实不是数组a的一个实际的元素了。但不清楚会不会有因为int类型而对齐之类的情况？</w:t>
+      </w:r>
+    </w:p>
+    <w:p>
+      <w:pPr>
+        <w:keepNext w:val="0"/>
+        <w:keepLines w:val="0"/>
+        <w:widowControl/>
+        <w:suppressLineNumbers w:val="0"/>
+        <w:jc w:val="left"/>
+      </w:pPr>
+      <w:r>
+        <w:drawing>
+          <wp:inline distT="0" distB="0" distL="114300" distR="114300">
+            <wp:extent cx="5229225" cy="1362075"/>
+            <wp:effectExtent l="0" t="0" r="9525" b="9525"/>
+            <wp:docPr id="52" name="Picture 7"/>
+            <wp:cNvGraphicFramePr>
+              <a:graphicFrameLocks xmlns:a="http://schemas.openxmlformats.org/drawingml/2006/main" noChangeAspect="1"/>
+            </wp:cNvGraphicFramePr>
+            <a:graphic xmlns:a="http://schemas.openxmlformats.org/drawingml/2006/main">
+              <a:graphicData uri="http://schemas.openxmlformats.org/drawingml/2006/picture">
+                <pic:pic xmlns:pic="http://schemas.openxmlformats.org/drawingml/2006/picture">
+                  <pic:nvPicPr>
+                    <pic:cNvPr id="52" name="Picture 7"/>
+                    <pic:cNvPicPr>
+                      <a:picLocks noChangeAspect="1"/>
+                    </pic:cNvPicPr>
+                  </pic:nvPicPr>
+                  <pic:blipFill>
+                    <a:blip r:embed="rId55"/>
+                    <a:stretch>
+                      <a:fillRect/>
+                    </a:stretch>
+                  </pic:blipFill>
+                  <pic:spPr>
+                    <a:xfrm>
+                      <a:off x="0" y="0"/>
+                      <a:ext cx="5229225" cy="1362075"/>
+                    </a:xfrm>
+                    <a:prstGeom prst="rect">
+                      <a:avLst/>
+                    </a:prstGeom>
+                    <a:noFill/>
+                    <a:ln>
+                      <a:noFill/>
+                    </a:ln>
+                  </pic:spPr>
+                </pic:pic>
+              </a:graphicData>
+            </a:graphic>
+          </wp:inline>
+        </w:drawing>
+      </w:r>
+    </w:p>
+    <w:p>
+      <w:pPr>
+        <w:keepNext w:val="0"/>
+        <w:keepLines w:val="0"/>
+        <w:widowControl/>
+        <w:suppressLineNumbers w:val="0"/>
+        <w:jc w:val="left"/>
+        <w:rPr>
+          <w:rFonts w:hint="default"/>
+          <w:lang w:val="en"/>
+        </w:rPr>
+      </w:pPr>
+      <w:r>
+        <w:rPr>
+          <w:lang w:val="en"/>
+        </w:rPr>
+        <w:t>从实际运行的结果来看，并不会因为</w:t>
+      </w:r>
+      <w:r>
+        <w:rPr>
+          <w:rFonts w:hint="default"/>
+          <w:lang w:val="en"/>
+        </w:rPr>
+        <w:t>c是int *而对其值进行四舍五入，也不会在*c的时候进行对齐。所以，不用考虑对齐问题，照常分析即可。</w:t>
+      </w:r>
+    </w:p>
+    <w:p>
+      <w:pPr>
+        <w:keepNext w:val="0"/>
+        <w:keepLines w:val="0"/>
+        <w:widowControl/>
+        <w:suppressLineNumbers w:val="0"/>
+        <w:jc w:val="left"/>
+        <w:rPr>
+          <w:rFonts w:hint="default"/>
+          <w:lang w:val="en"/>
+        </w:rPr>
+      </w:pPr>
+    </w:p>
+    <w:p>
+      <w:pPr>
+        <w:keepNext w:val="0"/>
+        <w:keepLines w:val="0"/>
+        <w:widowControl/>
+        <w:suppressLineNumbers w:val="0"/>
+        <w:jc w:val="left"/>
+        <w:rPr>
+          <w:rFonts w:hint="default"/>
+          <w:lang w:val="en"/>
+        </w:rPr>
+      </w:pPr>
+      <w:r>
+        <w:rPr>
+          <w:rFonts w:hint="default"/>
+          <w:lang w:val="en"/>
+        </w:rPr>
+        <w:t>接下来，根据Exercise 5的要求，需要修改这里的首地址0x7c00，观察会如何。我估计应该跳转到0x7c00之后，执行的都是些错误的指令？这里试试看改成0x7c01。</w:t>
+      </w:r>
       <w:bookmarkStart w:id="0" w:name="_GoBack"/>
       <w:bookmarkEnd w:id="0"/>
     </w:p>
@@ -6440,6 +7298,94 @@
         <w:jc w:val="left"/>
         <w:rPr>
           <w:rFonts w:hint="default"/>
+          <w:lang w:val="en" w:eastAsia="zh-CN"/>
+        </w:rPr>
+      </w:pPr>
+      <w:r>
+        <w:drawing>
+          <wp:inline distT="0" distB="0" distL="114300" distR="114300">
+            <wp:extent cx="5269230" cy="658495"/>
+            <wp:effectExtent l="0" t="0" r="7620" b="8255"/>
+            <wp:docPr id="53" name="Picture 8"/>
+            <wp:cNvGraphicFramePr>
+              <a:graphicFrameLocks xmlns:a="http://schemas.openxmlformats.org/drawingml/2006/main" noChangeAspect="1"/>
+            </wp:cNvGraphicFramePr>
+            <a:graphic xmlns:a="http://schemas.openxmlformats.org/drawingml/2006/main">
+              <a:graphicData uri="http://schemas.openxmlformats.org/drawingml/2006/picture">
+                <pic:pic xmlns:pic="http://schemas.openxmlformats.org/drawingml/2006/picture">
+                  <pic:nvPicPr>
+                    <pic:cNvPr id="53" name="Picture 8"/>
+                    <pic:cNvPicPr>
+                      <a:picLocks noChangeAspect="1"/>
+                    </pic:cNvPicPr>
+                  </pic:nvPicPr>
+                  <pic:blipFill>
+                    <a:blip r:embed="rId56"/>
+                    <a:stretch>
+                      <a:fillRect/>
+                    </a:stretch>
+                  </pic:blipFill>
+                  <pic:spPr>
+                    <a:xfrm>
+                      <a:off x="0" y="0"/>
+                      <a:ext cx="5269230" cy="658495"/>
+                    </a:xfrm>
+                    <a:prstGeom prst="rect">
+                      <a:avLst/>
+                    </a:prstGeom>
+                    <a:noFill/>
+                    <a:ln>
+                      <a:noFill/>
+                    </a:ln>
+                  </pic:spPr>
+                </pic:pic>
+              </a:graphicData>
+            </a:graphic>
+          </wp:inline>
+        </w:drawing>
+      </w:r>
+    </w:p>
+    <w:p>
+      <w:pPr>
+        <w:keepNext w:val="0"/>
+        <w:keepLines w:val="0"/>
+        <w:widowControl/>
+        <w:suppressLineNumbers w:val="0"/>
+        <w:jc w:val="left"/>
+        <w:rPr>
+          <w:rFonts w:hint="default"/>
+          <w:b w:val="0"/>
+          <w:bCs w:val="0"/>
+          <w:lang w:val="en" w:eastAsia="zh-CN"/>
+        </w:rPr>
+      </w:pPr>
+    </w:p>
+    <w:p>
+      <w:pPr>
+        <w:keepNext w:val="0"/>
+        <w:keepLines w:val="0"/>
+        <w:widowControl/>
+        <w:suppressLineNumbers w:val="0"/>
+        <w:jc w:val="left"/>
+        <w:rPr>
+          <w:rFonts w:hint="default"/>
+          <w:b w:val="0"/>
+          <w:bCs w:val="0"/>
+          <w:lang w:val="en" w:eastAsia="zh-CN"/>
+        </w:rPr>
+      </w:pPr>
+    </w:p>
+    <w:p>
+      <w:pPr>
+        <w:keepNext w:val="0"/>
+        <w:keepLines w:val="0"/>
+        <w:widowControl/>
+        <w:suppressLineNumbers w:val="0"/>
+        <w:jc w:val="left"/>
+        <w:rPr>
+          <w:rFonts w:hint="default"/>
+          <w:b w:val="0"/>
+          <w:bCs w:val="0"/>
           <w:lang w:val="en" w:eastAsia="zh-CN"/>
         </w:rPr>
       </w:pPr>
@@ -6585,7 +7531,7 @@
     <w:lsdException w:unhideWhenUsed="0" w:uiPriority="0" w:semiHidden="0" w:name="Body Text Indent 3"/>
     <w:lsdException w:unhideWhenUsed="0" w:uiPriority="0" w:semiHidden="0" w:name="Block Text"/>
     <w:lsdException w:qFormat="1" w:unhideWhenUsed="0" w:uiPriority="0" w:semiHidden="0" w:name="Hyperlink"/>
-    <w:lsdException w:unhideWhenUsed="0" w:uiPriority="0" w:semiHidden="0" w:name="FollowedHyperlink"/>
+    <w:lsdException w:qFormat="1" w:unhideWhenUsed="0" w:uiPriority="0" w:semiHidden="0" w:name="FollowedHyperlink"/>
     <w:lsdException w:qFormat="1" w:unhideWhenUsed="0" w:uiPriority="0" w:semiHidden="0" w:name="Strong"/>
     <w:lsdException w:qFormat="1" w:unhideWhenUsed="0" w:uiPriority="0" w:semiHidden="0" w:name="Emphasis"/>
     <w:lsdException w:unhideWhenUsed="0" w:uiPriority="0" w:semiHidden="0" w:name="Document Map"/>
@@ -6797,13 +7743,13 @@
       <w:szCs w:val="32"/>
     </w:rPr>
   </w:style>
-  <w:style w:type="character" w:default="1" w:styleId="4">
+  <w:style w:type="character" w:default="1" w:styleId="5">
     <w:name w:val="Default Paragraph Font"/>
     <w:semiHidden/>
     <w:qFormat/>
     <w:uiPriority w:val="0"/>
   </w:style>
-  <w:style w:type="table" w:default="1" w:styleId="8">
+  <w:style w:type="table" w:default="1" w:styleId="9">
     <w:name w:val="Normal Table"/>
     <w:semiHidden/>
     <w:qFormat/>
@@ -6818,18 +7764,51 @@
       </w:tblCellMar>
     </w:tblPr>
   </w:style>
-  <w:style w:type="character" w:styleId="5">
+  <w:style w:type="paragraph" w:styleId="4">
+    <w:name w:val="HTML Preformatted"/>
+    <w:uiPriority w:val="0"/>
+    <w:pPr>
+      <w:tabs>
+        <w:tab w:val="left" w:pos="916"/>
+        <w:tab w:val="left" w:pos="1832"/>
+        <w:tab w:val="left" w:pos="2748"/>
+        <w:tab w:val="left" w:pos="3664"/>
+        <w:tab w:val="left" w:pos="4580"/>
+        <w:tab w:val="left" w:pos="5496"/>
+        <w:tab w:val="left" w:pos="6412"/>
+        <w:tab w:val="left" w:pos="7328"/>
+        <w:tab w:val="left" w:pos="8244"/>
+        <w:tab w:val="left" w:pos="9160"/>
+        <w:tab w:val="left" w:pos="10076"/>
+        <w:tab w:val="left" w:pos="10992"/>
+        <w:tab w:val="left" w:pos="11908"/>
+        <w:tab w:val="left" w:pos="12824"/>
+        <w:tab w:val="left" w:pos="13740"/>
+        <w:tab w:val="left" w:pos="14656"/>
+      </w:tabs>
+      <w:jc w:val="left"/>
+    </w:pPr>
+    <w:rPr>
+      <w:rFonts w:hint="eastAsia" w:ascii="宋体" w:hAnsi="宋体" w:eastAsia="宋体" w:cs="宋体"/>
+      <w:kern w:val="0"/>
+      <w:sz w:val="24"/>
+      <w:szCs w:val="24"/>
+      <w:lang w:val="en-US" w:eastAsia="zh-CN" w:bidi="ar"/>
+    </w:rPr>
+  </w:style>
+  <w:style w:type="character" w:styleId="6">
     <w:name w:val="FollowedHyperlink"/>
-    <w:basedOn w:val="4"/>
+    <w:basedOn w:val="5"/>
+    <w:qFormat/>
     <w:uiPriority w:val="0"/>
     <w:rPr>
       <w:color w:val="800080"/>
       <w:u w:val="single"/>
     </w:rPr>
   </w:style>
-  <w:style w:type="character" w:styleId="6">
+  <w:style w:type="character" w:styleId="7">
     <w:name w:val="HTML Typewriter"/>
-    <w:basedOn w:val="4"/>
+    <w:basedOn w:val="5"/>
     <w:qFormat/>
     <w:uiPriority w:val="0"/>
     <w:rPr>
@@ -6838,9 +7817,9 @@
       <w:szCs w:val="20"/>
     </w:rPr>
   </w:style>
-  <w:style w:type="character" w:styleId="7">
+  <w:style w:type="character" w:styleId="8">
     <w:name w:val="Hyperlink"/>
-    <w:basedOn w:val="4"/>
+    <w:basedOn w:val="5"/>
     <w:qFormat/>
     <w:uiPriority w:val="0"/>
     <w:rPr>

</xml_diff>